<commit_message>
fix typos and other gremlins
</commit_message>
<xml_diff>
--- a/documents/IPF_225_word_edition.docx
+++ b/documents/IPF_225_word_edition.docx
@@ -50,23 +50,7 @@
       </w:pPr>
       <w:r>
         <w:rPr/>
-        <w:t>We found 1</w:t>
-      </w:r>
-      <w:r>
-        <w:rPr/>
-        <w:t>5</w:t>
-      </w:r>
-      <w:r>
-        <w:rPr/>
-        <w:t xml:space="preserve"> case-control studies covering occupational exposures in IPF. Associations with metal, wood, silica, and agricultural dust are most commonly reported. [6-</w:t>
-      </w:r>
-      <w:r>
-        <w:rPr/>
-        <w:t>21</w:t>
-      </w:r>
-      <w:r>
-        <w:rPr/>
-        <w:t>]</w:t>
+        <w:t>We found 15 case-control studies covering occupational exposures in IPF. Associations with metal, wood, silica, and agricultural dust are most commonly reported. [6-21]</w:t>
       </w:r>
     </w:p>
     <w:p>
@@ -104,79 +88,23 @@
       </w:pPr>
       <w:r>
         <w:rPr/>
-        <w:t xml:space="preserve">We abstracted data for five exposure categories: “vapors, gases, dusts, and/or fumes (VGDF),” “metal dust,” “wood dust,” “silica dust,” and “agricultural dust” </w:t>
-      </w:r>
-      <w:r>
-        <w:rPr/>
-        <w:t>from 12 of the identified case-control studies</w:t>
-      </w:r>
-      <w:r>
-        <w:rPr/>
-        <w:t xml:space="preserve">. We calculated PAF as follows: PAF=pc(OR – 1)/OR, where pc is the proportion of cases exposed and OR is the odds ratio. We calculated pooled OR and pooled PAF for occupational exposures using Stata.  </w:t>
-      </w:r>
-      <w:r>
-        <w:rPr/>
-        <w:t>39</w:t>
-      </w:r>
-      <w:r>
-        <w:rPr/>
-        <w:t xml:space="preserve"> risk estimates from 1</w:t>
-      </w:r>
-      <w:r>
-        <w:rPr/>
-        <w:t>2</w:t>
-      </w:r>
-      <w:r>
-        <w:rPr/>
-        <w:t xml:space="preserve"> </w:t>
-      </w:r>
-      <w:r>
-        <w:rPr/>
-        <w:t>studies</w:t>
-      </w:r>
-      <w:r>
-        <w:rPr/>
-        <w:t xml:space="preserve"> (</w:t>
-      </w:r>
-      <w:r>
-        <w:rPr/>
-        <w:t>1326</w:t>
-      </w:r>
-      <w:r>
-        <w:rPr/>
-        <w:t xml:space="preserve"> IPF cases in total) were used. Each exposure category was assessed with </w:t>
-      </w:r>
-      <w:r>
-        <w:rPr/>
-        <w:t>5</w:t>
-      </w:r>
-      <w:r>
-        <w:rPr/>
-        <w:t xml:space="preserve">-11 risk estimates. Pooled ORs were significantly elevated for each category; pooled PAF estimates by category ranged from </w:t>
-      </w:r>
-      <w:r>
-        <w:rPr/>
-        <w:t>6</w:t>
-      </w:r>
-      <w:r>
-        <w:rPr/>
-        <w:t>-</w:t>
-      </w:r>
-      <w:r>
-        <w:rPr/>
-        <w:t>23</w:t>
-      </w:r>
-      <w:r>
-        <w:rPr/>
-        <w:t xml:space="preserve">% (Table </w:t>
-      </w:r>
-      <w:r>
-        <w:rPr/>
-        <w:t>1 and</w:t>
-      </w:r>
-      <w:r>
-        <w:rPr/>
-        <w:t xml:space="preserve"> 2).</w:t>
+        <w:t xml:space="preserve">We abstracted data for five exposure categories: “vapors, gases, dusts, and/or fumes (VGDF),” “metal dust,” “wood dust,” “silica dust,” and “agricultural dust” from 12 of the identified case-control studies. We calculated PAF as follows: PAF=pc(OR – 1)/OR, where pc is the proportion of cases exposed and OR is the odds ratio. We calculated pooled OR and pooled PAF for occupational exposures using Stata.  </w:t>
+      </w:r>
+      <w:r>
+        <w:rPr/>
+        <w:t>40</w:t>
+      </w:r>
+      <w:r>
+        <w:rPr/>
+        <w:t xml:space="preserve"> risk estimates from 12 studies (1326 IPF cases in total) were used. Each exposure category was assessed with 5-11 risk estimates. Pooled ORs were significantly elevated for each category; pooled PAF estimates by category ranged from </w:t>
+      </w:r>
+      <w:r>
+        <w:rPr/>
+        <w:t>3</w:t>
+      </w:r>
+      <w:r>
+        <w:rPr/>
+        <w:t>-23% (Table 1 and 2).</w:t>
       </w:r>
     </w:p>
     <w:p>
@@ -964,30 +892,18 @@
       </w:pPr>
       <w:r>
         <w:rPr/>
-        <w:t xml:space="preserve">19. </w:t>
-      </w:r>
-      <w:r>
-        <w:rPr/>
-        <w:t xml:space="preserve">Paolocci, Giulia, et al. "Risk factors for idiopathic pulmonary fibrosis in Southern Europe: A case-control study." (2013): P1912. </w:t>
-      </w:r>
-      <w:r>
-        <w:rPr/>
-        <w:t>ERS (abstract).</w:t>
-      </w:r>
-    </w:p>
-    <w:p>
-      <w:pPr>
-        <w:pStyle w:val="Normal"/>
-        <w:spacing w:lineRule="auto" w:line="259" w:before="0" w:after="160"/>
-        <w:rPr/>
-      </w:pPr>
-      <w:r>
-        <w:rPr/>
-        <w:t>20</w:t>
-      </w:r>
-      <w:r>
-        <w:rPr/>
-        <w:t>. Magnus Ekstrom, Torbjorn Gustafson, Kurt Boman, Kenneth Nilsson, Goran</w:t>
+        <w:t>19. Paolocci, Giulia, et al. "Risk factors for idiopathic pulmonary fibrosis in Southern Europe: A case-control study." (2013): P1912. ERS (abstract).</w:t>
+      </w:r>
+    </w:p>
+    <w:p>
+      <w:pPr>
+        <w:pStyle w:val="Normal"/>
+        <w:spacing w:lineRule="auto" w:line="259" w:before="0" w:after="160"/>
+        <w:rPr/>
+      </w:pPr>
+      <w:r>
+        <w:rPr/>
+        <w:t>20. Magnus Ekstrom, Torbjorn Gustafson, Kurt Boman, Kenneth Nilsson, Goran</w:t>
       </w:r>
     </w:p>
     <w:p>
@@ -1031,11 +947,7 @@
       </w:pPr>
       <w:r>
         <w:rPr/>
-        <w:t>21</w:t>
-      </w:r>
-      <w:r>
-        <w:rPr/>
-        <w:t>. J-W Koo, J-P Myong, H-K Yoon, C K Rhee, Y Kim, J S Kim, B S Jo, Y Cho,</w:t>
+        <w:t>21. J-W Koo, J-P Myong, H-K Yoon, C K Rhee, Y Kim, J S Kim, B S Jo, Y Cho,</w:t>
       </w:r>
     </w:p>
     <w:p>

</xml_diff>